<commit_message>
modificadas plantillas de autodiagnostico
</commit_message>
<xml_diff>
--- a/plantillas-autodiagnostico/plantilla-estilo-word.docx
+++ b/plantillas-autodiagnostico/plantilla-estilo-word.docx
@@ -18,7 +18,10 @@
       <w:r>
         <w:rPr>
           <w:rFonts w:eastAsia="Nunito" w:cs="Nunito" w:ascii="Nunito" w:hAnsi="Nunito"/>
-          <w:shd w:fill="FFF2CC" w:val="clear"/>
+          <w:sz w:val="48"/>
+          <w:szCs w:val="48"/>
+          <w:u w:val="single"/>
+          <w:shd w:fill="FFDEC6" w:val="clear"/>
         </w:rPr>
       </w:r>
     </w:p>
@@ -67,11 +70,9 @@
         <w:jc w:val="both"/>
         <w:rPr/>
       </w:pPr>
-      <w:bookmarkStart w:id="0" w:name="_s8tjm7tjzckv"/>
-      <w:bookmarkEnd w:id="0"/>
-      <w:r>
-        <w:rPr/>
-        <w:t>Reciprocidad socio-emocional</w:t>
+      <w:r>
+        <w:rPr/>
+        <w:t>Reciprocidad socio-emocional / empatía y alexitimia. Muestras de empatía atípica.</w:t>
       </w:r>
     </w:p>
     <w:tbl>
@@ -129,26 +130,102 @@
         <w:pStyle w:val="Ttulo2"/>
         <w:pageBreakBefore w:val="false"/>
         <w:jc w:val="both"/>
-        <w:rPr/>
-      </w:pPr>
-      <w:r>
-        <w:rPr/>
-      </w:r>
+        <w:rPr>
+          <w:shd w:fill="E1F2C1" w:val="clear"/>
+        </w:rPr>
+      </w:pPr>
+      <w:r>
+        <w:rPr>
+          <w:shd w:fill="E1F2C1" w:val="clear"/>
+        </w:rPr>
+      </w:r>
+    </w:p>
+    <w:p>
+      <w:pPr>
+        <w:pStyle w:val="Ttulo2"/>
+        <w:pageBreakBefore w:val="false"/>
+        <w:jc w:val="both"/>
+        <w:rPr/>
+      </w:pPr>
+      <w:r>
+        <w:rPr/>
+        <w:t>Alexitimia y dificultades con la interocepción (fisiológica y emocional)</w:t>
+      </w:r>
+    </w:p>
+    <w:tbl>
+      <w:tblPr>
+        <w:tblStyle w:val="Table3"/>
+        <w:tblW w:w="9360" w:type="dxa"/>
+        <w:jc w:val="left"/>
+        <w:tblInd w:w="0" w:type="dxa"/>
+        <w:tblLayout w:type="fixed"/>
+        <w:tblCellMar>
+          <w:top w:w="100" w:type="dxa"/>
+          <w:left w:w="100" w:type="dxa"/>
+          <w:bottom w:w="100" w:type="dxa"/>
+          <w:right w:w="100" w:type="dxa"/>
+        </w:tblCellMar>
+        <w:tblLook w:val="0600"/>
+      </w:tblPr>
+      <w:tblGrid>
+        <w:gridCol w:w="9360"/>
+      </w:tblGrid>
+      <w:tr>
+        <w:trPr/>
+        <w:tc>
+          <w:tcPr>
+            <w:tcW w:w="9360" w:type="dxa"/>
+            <w:tcBorders>
+              <w:top w:val="single" w:sz="8" w:space="0" w:color="000000"/>
+              <w:left w:val="single" w:sz="8" w:space="0" w:color="000000"/>
+              <w:bottom w:val="single" w:sz="8" w:space="0" w:color="000000"/>
+              <w:right w:val="single" w:sz="8" w:space="0" w:color="000000"/>
+            </w:tcBorders>
+            <w:shd w:fill="auto" w:val="clear"/>
+          </w:tcPr>
+          <w:p>
+            <w:pPr>
+              <w:pStyle w:val="LOnormal"/>
+              <w:keepNext w:val="false"/>
+              <w:keepLines w:val="false"/>
+              <w:widowControl w:val="false"/>
+              <w:shd w:val="clear" w:fill="auto"/>
+              <w:spacing w:lineRule="auto" w:line="240" w:before="0" w:after="0"/>
+              <w:ind w:left="0" w:right="0" w:hanging="0"/>
+              <w:jc w:val="both"/>
+              <w:rPr/>
+            </w:pPr>
+            <w:r>
+              <w:rPr/>
+            </w:r>
+          </w:p>
+        </w:tc>
+      </w:tr>
+    </w:tbl>
+    <w:p>
+      <w:pPr>
+        <w:pStyle w:val="LOnormal"/>
+        <w:jc w:val="both"/>
+        <w:rPr/>
+      </w:pPr>
+      <w:r>
+        <w:rPr/>
+      </w:r>
+      <w:bookmarkStart w:id="0" w:name="_u4vs8b3hzpmn"/>
       <w:bookmarkStart w:id="1" w:name="_u4vs8b3hzpmn"/>
-      <w:bookmarkStart w:id="2" w:name="_u4vs8b3hzpmn"/>
+      <w:bookmarkEnd w:id="1"/>
+    </w:p>
+    <w:p>
+      <w:pPr>
+        <w:pStyle w:val="Ttulo2"/>
+        <w:pageBreakBefore w:val="false"/>
+        <w:jc w:val="both"/>
+        <w:rPr>
+          <w:shd w:fill="D2F4EE" w:val="clear"/>
+        </w:rPr>
+      </w:pPr>
+      <w:bookmarkStart w:id="2" w:name="_ldbubdwgfwb7"/>
       <w:bookmarkEnd w:id="2"/>
-    </w:p>
-    <w:p>
-      <w:pPr>
-        <w:pStyle w:val="Ttulo2"/>
-        <w:pageBreakBefore w:val="false"/>
-        <w:jc w:val="both"/>
-        <w:rPr>
-          <w:shd w:fill="D2F4EE" w:val="clear"/>
-        </w:rPr>
-      </w:pPr>
-      <w:bookmarkStart w:id="3" w:name="_ldbubdwgfwb7"/>
-      <w:bookmarkEnd w:id="3"/>
       <w:r>
         <w:rPr>
           <w:shd w:fill="D2F4EE" w:val="clear"/>
@@ -216,9 +293,7 @@
         </w:rPr>
       </w:pPr>
       <w:r>
-        <w:rPr>
-          <w:shd w:fill="E1F2C1" w:val="clear"/>
-        </w:rPr>
+        <w:rPr/>
       </w:r>
     </w:p>
     <w:p>
@@ -226,18 +301,20 @@
         <w:pStyle w:val="Ttulo2"/>
         <w:pageBreakBefore w:val="false"/>
         <w:jc w:val="both"/>
-        <w:rPr/>
-      </w:pPr>
-      <w:bookmarkStart w:id="4" w:name="_byxd6i42rw30"/>
-      <w:bookmarkEnd w:id="4"/>
-      <w:r>
-        <w:rPr/>
-        <w:t>Dificultad con amistades y relaciones, alexitimia y dificultades de interocepción emocional</w:t>
+        <w:rPr>
+          <w:shd w:fill="D2F4EE" w:val="clear"/>
+        </w:rPr>
+      </w:pPr>
+      <w:r>
+        <w:rPr>
+          <w:shd w:fill="D2F4EE" w:val="clear"/>
+        </w:rPr>
+        <w:t>Dificultad con amistades y relaciones.</w:t>
       </w:r>
     </w:p>
     <w:tbl>
       <w:tblPr>
-        <w:tblStyle w:val="Table3"/>
+        <w:tblStyle w:val="Table2"/>
         <w:tblW w:w="9360" w:type="dxa"/>
         <w:jc w:val="left"/>
         <w:tblInd w:w="0" w:type="dxa"/>
@@ -288,9 +365,10 @@
     <w:p>
       <w:pPr>
         <w:pStyle w:val="LOnormal"/>
-        <w:pageBreakBefore w:val="false"/>
-        <w:jc w:val="both"/>
-        <w:rPr/>
+        <w:jc w:val="both"/>
+        <w:rPr>
+          <w:shd w:fill="E1F2C1" w:val="clear"/>
+        </w:rPr>
       </w:pPr>
       <w:r>
         <w:rPr/>
@@ -302,8 +380,8 @@
         <w:jc w:val="both"/>
         <w:rPr/>
       </w:pPr>
-      <w:bookmarkStart w:id="5" w:name="_x2xer6p16pa8"/>
-      <w:bookmarkEnd w:id="5"/>
+      <w:bookmarkStart w:id="3" w:name="_x2xer6p16pa8"/>
+      <w:bookmarkEnd w:id="3"/>
       <w:r>
         <w:rPr/>
         <w:t xml:space="preserve">Disidencias respecto a convenciones sociales </w:t>
@@ -410,11 +488,19 @@
         <w:jc w:val="both"/>
         <w:rPr/>
       </w:pPr>
-      <w:bookmarkStart w:id="6" w:name="_56f5z7ljdjvu"/>
-      <w:bookmarkEnd w:id="6"/>
-      <w:r>
-        <w:rPr/>
-        <w:t>Stimming</w:t>
+      <w:bookmarkStart w:id="4" w:name="_56f5z7ljdjvu"/>
+      <w:bookmarkEnd w:id="4"/>
+      <w:r>
+        <w:rPr/>
+        <w:t>Autoestimulación/”</w:t>
+      </w:r>
+      <w:r>
+        <w:rPr/>
+        <w:t xml:space="preserve">Stimming”. </w:t>
+      </w:r>
+      <w:r>
+        <w:rPr/>
+        <w:t>Métodos de autorregulación.</w:t>
       </w:r>
     </w:p>
     <w:tbl>
@@ -485,11 +571,9 @@
         <w:jc w:val="both"/>
         <w:rPr/>
       </w:pPr>
-      <w:bookmarkStart w:id="7" w:name="_64q32usipdnp"/>
-      <w:bookmarkEnd w:id="7"/>
-      <w:r>
-        <w:rPr/>
-        <w:t>Comportamiento rígido y patrones de pensamiento atípicos y/o autistas</w:t>
+      <w:r>
+        <w:rPr/>
+        <w:t>Ecolalias</w:t>
       </w:r>
     </w:p>
     <w:tbl>
@@ -562,8 +646,84 @@
         <w:jc w:val="both"/>
         <w:rPr/>
       </w:pPr>
-      <w:bookmarkStart w:id="8" w:name="_mdj1r8y4ozte"/>
-      <w:bookmarkEnd w:id="8"/>
+      <w:bookmarkStart w:id="5" w:name="_64q32usipdnp1"/>
+      <w:bookmarkEnd w:id="5"/>
+      <w:r>
+        <w:rPr/>
+        <w:t>Comportamiento rígido y patrones de pensamiento atípicos y/o autistas</w:t>
+      </w:r>
+    </w:p>
+    <w:tbl>
+      <w:tblPr>
+        <w:tblStyle w:val="Table6"/>
+        <w:tblW w:w="9360" w:type="dxa"/>
+        <w:jc w:val="left"/>
+        <w:tblInd w:w="0" w:type="dxa"/>
+        <w:tblLayout w:type="fixed"/>
+        <w:tblCellMar>
+          <w:top w:w="100" w:type="dxa"/>
+          <w:left w:w="100" w:type="dxa"/>
+          <w:bottom w:w="100" w:type="dxa"/>
+          <w:right w:w="100" w:type="dxa"/>
+        </w:tblCellMar>
+        <w:tblLook w:val="0600"/>
+      </w:tblPr>
+      <w:tblGrid>
+        <w:gridCol w:w="9360"/>
+      </w:tblGrid>
+      <w:tr>
+        <w:trPr>
+          <w:trHeight w:val="495" w:hRule="atLeast"/>
+        </w:trPr>
+        <w:tc>
+          <w:tcPr>
+            <w:tcW w:w="9360" w:type="dxa"/>
+            <w:tcBorders>
+              <w:top w:val="single" w:sz="8" w:space="0" w:color="000000"/>
+              <w:left w:val="single" w:sz="8" w:space="0" w:color="000000"/>
+              <w:bottom w:val="single" w:sz="8" w:space="0" w:color="000000"/>
+              <w:right w:val="single" w:sz="8" w:space="0" w:color="000000"/>
+            </w:tcBorders>
+            <w:shd w:fill="auto" w:val="clear"/>
+          </w:tcPr>
+          <w:p>
+            <w:pPr>
+              <w:pStyle w:val="LOnormal"/>
+              <w:keepNext w:val="false"/>
+              <w:keepLines w:val="false"/>
+              <w:widowControl w:val="false"/>
+              <w:shd w:val="clear" w:fill="auto"/>
+              <w:spacing w:lineRule="auto" w:line="240" w:before="0" w:after="0"/>
+              <w:ind w:left="0" w:right="0" w:hanging="0"/>
+              <w:jc w:val="both"/>
+              <w:rPr/>
+            </w:pPr>
+            <w:r>
+              <w:rPr/>
+            </w:r>
+          </w:p>
+        </w:tc>
+      </w:tr>
+    </w:tbl>
+    <w:p>
+      <w:pPr>
+        <w:pStyle w:val="LOnormal"/>
+        <w:pageBreakBefore w:val="false"/>
+        <w:jc w:val="both"/>
+        <w:rPr/>
+      </w:pPr>
+      <w:r>
+        <w:rPr/>
+      </w:r>
+    </w:p>
+    <w:p>
+      <w:pPr>
+        <w:pStyle w:val="Ttulo2"/>
+        <w:jc w:val="both"/>
+        <w:rPr/>
+      </w:pPr>
+      <w:bookmarkStart w:id="6" w:name="_mdj1r8y4ozte"/>
+      <w:bookmarkEnd w:id="6"/>
       <w:r>
         <w:rPr/>
         <w:t>Intereses especiales</w:t>
@@ -628,9 +788,9 @@
       <w:r>
         <w:rPr/>
       </w:r>
-      <w:bookmarkStart w:id="9" w:name="_6qzrsks4t59i"/>
-      <w:bookmarkStart w:id="10" w:name="_6qzrsks4t59i"/>
-      <w:bookmarkEnd w:id="10"/>
+      <w:bookmarkStart w:id="7" w:name="_6qzrsks4t59i"/>
+      <w:bookmarkStart w:id="8" w:name="_6qzrsks4t59i"/>
+      <w:bookmarkEnd w:id="8"/>
     </w:p>
     <w:p>
       <w:pPr>
@@ -638,8 +798,8 @@
         <w:jc w:val="both"/>
         <w:rPr/>
       </w:pPr>
-      <w:bookmarkStart w:id="11" w:name="_zaa0pkde942m"/>
-      <w:bookmarkEnd w:id="11"/>
+      <w:bookmarkStart w:id="9" w:name="_zaa0pkde942m"/>
+      <w:bookmarkEnd w:id="9"/>
       <w:r>
         <w:rPr/>
         <w:t>Dificultades de interocepción fisiológica</w:t>
@@ -708,8 +868,8 @@
         <w:jc w:val="both"/>
         <w:rPr/>
       </w:pPr>
-      <w:bookmarkStart w:id="12" w:name="_26j79f6ac8fx"/>
-      <w:bookmarkEnd w:id="12"/>
+      <w:bookmarkStart w:id="10" w:name="_26j79f6ac8fx"/>
+      <w:bookmarkEnd w:id="10"/>
       <w:r>
         <w:rPr/>
         <w:t>Problemas sensoriales</w:t>
@@ -782,8 +942,8 @@
         <w:jc w:val="both"/>
         <w:rPr/>
       </w:pPr>
-      <w:bookmarkStart w:id="13" w:name="_tl0ddp9152mj"/>
-      <w:bookmarkEnd w:id="13"/>
+      <w:bookmarkStart w:id="11" w:name="_tl0ddp9152mj"/>
+      <w:bookmarkEnd w:id="11"/>
       <w:r>
         <w:rPr/>
         <w:t>Enfermedades, transtornos, condiciones conocidos</w:t>
@@ -844,9 +1004,9 @@
       <w:r>
         <w:rPr/>
       </w:r>
-      <w:bookmarkStart w:id="14" w:name="_lx82z1iqpv39"/>
-      <w:bookmarkStart w:id="15" w:name="_lx82z1iqpv39"/>
-      <w:bookmarkEnd w:id="15"/>
+      <w:bookmarkStart w:id="12" w:name="_lx82z1iqpv39"/>
+      <w:bookmarkStart w:id="13" w:name="_lx82z1iqpv39"/>
+      <w:bookmarkEnd w:id="13"/>
     </w:p>
     <w:p>
       <w:pPr>
@@ -854,8 +1014,8 @@
         <w:jc w:val="both"/>
         <w:rPr/>
       </w:pPr>
-      <w:bookmarkStart w:id="16" w:name="_eicjgdyy4wpe"/>
-      <w:bookmarkEnd w:id="16"/>
+      <w:bookmarkStart w:id="14" w:name="_eicjgdyy4wpe"/>
+      <w:bookmarkEnd w:id="14"/>
       <w:r>
         <w:rPr/>
         <w:t>Disfuncionalidad ejecutiva y/o funcionalidad atípica</w:t>
@@ -916,9 +1076,9 @@
       <w:r>
         <w:rPr/>
       </w:r>
-      <w:bookmarkStart w:id="17" w:name="_jzsto7ka3yk8"/>
-      <w:bookmarkStart w:id="18" w:name="_jzsto7ka3yk8"/>
-      <w:bookmarkEnd w:id="18"/>
+      <w:bookmarkStart w:id="15" w:name="_jzsto7ka3yk8"/>
+      <w:bookmarkStart w:id="16" w:name="_jzsto7ka3yk8"/>
+      <w:bookmarkEnd w:id="16"/>
     </w:p>
     <w:p>
       <w:pPr>
@@ -926,8 +1086,8 @@
         <w:jc w:val="both"/>
         <w:rPr/>
       </w:pPr>
-      <w:bookmarkStart w:id="19" w:name="_31v2n7j2tktk"/>
-      <w:bookmarkEnd w:id="19"/>
+      <w:bookmarkStart w:id="17" w:name="_31v2n7j2tktk"/>
+      <w:bookmarkEnd w:id="17"/>
       <w:r>
         <w:rPr/>
         <w:t>Estrategias de enmascaramiento / “Masking”</w:t>
@@ -1241,11 +1401,9 @@
           <w:szCs w:val="16"/>
         </w:rPr>
       </w:pPr>
-      <w:hyperlink r:id="rId2">
-        <w:r>
-          <w:rPr/>
-        </w:r>
-      </w:hyperlink>
+      <w:r>
+        <w:rPr/>
+      </w:r>
     </w:p>
     <w:sectPr>
       <w:type w:val="nextPage"/>

</xml_diff>

<commit_message>
Arreglada plantilla de autodiagnóstico
</commit_message>
<xml_diff>
--- a/plantillas-autodiagnostico/plantilla-estilo-word.docx
+++ b/plantillas-autodiagnostico/plantilla-estilo-word.docx
@@ -72,7 +72,7 @@
       </w:pPr>
       <w:r>
         <w:rPr/>
-        <w:t>Reciprocidad socio-emocional / empatía y alexitimia. Muestras de empatía atípica.</w:t>
+        <w:t>Reciprocidad socio-emocional. Muestras de empatía atípica.</w:t>
       </w:r>
     </w:p>
     <w:tbl>
@@ -293,7 +293,9 @@
         </w:rPr>
       </w:pPr>
       <w:r>
-        <w:rPr/>
+        <w:rPr>
+          <w:shd w:fill="E1F2C1" w:val="clear"/>
+        </w:rPr>
       </w:r>
     </w:p>
     <w:p>
@@ -371,7 +373,9 @@
         </w:rPr>
       </w:pPr>
       <w:r>
-        <w:rPr/>
+        <w:rPr>
+          <w:shd w:fill="E1F2C1" w:val="clear"/>
+        </w:rPr>
       </w:r>
     </w:p>
     <w:p>
@@ -492,15 +496,7 @@
       <w:bookmarkEnd w:id="4"/>
       <w:r>
         <w:rPr/>
-        <w:t>Autoestimulación/”</w:t>
-      </w:r>
-      <w:r>
-        <w:rPr/>
-        <w:t xml:space="preserve">Stimming”. </w:t>
-      </w:r>
-      <w:r>
-        <w:rPr/>
-        <w:t>Métodos de autorregulación.</w:t>
+        <w:t>Autoestimulación/”Stimming”. Métodos de autorregulación.</w:t>
       </w:r>
     </w:p>
     <w:tbl>
@@ -788,88 +784,16 @@
       <w:r>
         <w:rPr/>
       </w:r>
-      <w:bookmarkStart w:id="7" w:name="_6qzrsks4t59i"/>
-      <w:bookmarkStart w:id="8" w:name="_6qzrsks4t59i"/>
-      <w:bookmarkEnd w:id="8"/>
     </w:p>
     <w:p>
       <w:pPr>
         <w:pStyle w:val="Ttulo2"/>
-        <w:jc w:val="both"/>
-        <w:rPr/>
-      </w:pPr>
-      <w:bookmarkStart w:id="9" w:name="_zaa0pkde942m"/>
-      <w:bookmarkEnd w:id="9"/>
-      <w:r>
-        <w:rPr/>
-        <w:t>Dificultades de interocepción fisiológica</w:t>
-      </w:r>
-    </w:p>
-    <w:tbl>
-      <w:tblPr>
-        <w:tblStyle w:val="Table8"/>
-        <w:tblW w:w="9360" w:type="dxa"/>
-        <w:jc w:val="left"/>
-        <w:tblInd w:w="0" w:type="dxa"/>
-        <w:tblLayout w:type="fixed"/>
-        <w:tblCellMar>
-          <w:top w:w="100" w:type="dxa"/>
-          <w:left w:w="100" w:type="dxa"/>
-          <w:bottom w:w="100" w:type="dxa"/>
-          <w:right w:w="100" w:type="dxa"/>
-        </w:tblCellMar>
-        <w:tblLook w:val="0600"/>
-      </w:tblPr>
-      <w:tblGrid>
-        <w:gridCol w:w="9360"/>
-      </w:tblGrid>
-      <w:tr>
-        <w:trPr/>
-        <w:tc>
-          <w:tcPr>
-            <w:tcW w:w="9360" w:type="dxa"/>
-            <w:tcBorders>
-              <w:top w:val="single" w:sz="8" w:space="0" w:color="000000"/>
-              <w:left w:val="single" w:sz="8" w:space="0" w:color="000000"/>
-              <w:bottom w:val="single" w:sz="8" w:space="0" w:color="000000"/>
-              <w:right w:val="single" w:sz="8" w:space="0" w:color="000000"/>
-            </w:tcBorders>
-            <w:shd w:fill="auto" w:val="clear"/>
-          </w:tcPr>
-          <w:p>
-            <w:pPr>
-              <w:pStyle w:val="LOnormal"/>
-              <w:widowControl w:val="false"/>
-              <w:spacing w:lineRule="auto" w:line="240"/>
-              <w:jc w:val="both"/>
-              <w:rPr/>
-            </w:pPr>
-            <w:r>
-              <w:rPr/>
-            </w:r>
-          </w:p>
-        </w:tc>
-      </w:tr>
-    </w:tbl>
-    <w:p>
-      <w:pPr>
-        <w:pStyle w:val="LOnormal"/>
-        <w:jc w:val="both"/>
-        <w:rPr/>
-      </w:pPr>
-      <w:r>
-        <w:rPr/>
-      </w:r>
-    </w:p>
-    <w:p>
-      <w:pPr>
-        <w:pStyle w:val="Ttulo2"/>
-        <w:pageBreakBefore w:val="false"/>
-        <w:jc w:val="both"/>
-        <w:rPr/>
-      </w:pPr>
-      <w:bookmarkStart w:id="10" w:name="_26j79f6ac8fx"/>
-      <w:bookmarkEnd w:id="10"/>
+        <w:pageBreakBefore w:val="false"/>
+        <w:jc w:val="both"/>
+        <w:rPr/>
+      </w:pPr>
+      <w:bookmarkStart w:id="7" w:name="_26j79f6ac8fx"/>
+      <w:bookmarkEnd w:id="7"/>
       <w:r>
         <w:rPr/>
         <w:t>Problemas sensoriales</w:t>
@@ -942,8 +866,8 @@
         <w:jc w:val="both"/>
         <w:rPr/>
       </w:pPr>
-      <w:bookmarkStart w:id="11" w:name="_tl0ddp9152mj"/>
-      <w:bookmarkEnd w:id="11"/>
+      <w:bookmarkStart w:id="8" w:name="_tl0ddp9152mj"/>
+      <w:bookmarkEnd w:id="8"/>
       <w:r>
         <w:rPr/>
         <w:t>Enfermedades, transtornos, condiciones conocidos</w:t>
@@ -1004,9 +928,9 @@
       <w:r>
         <w:rPr/>
       </w:r>
-      <w:bookmarkStart w:id="12" w:name="_lx82z1iqpv39"/>
-      <w:bookmarkStart w:id="13" w:name="_lx82z1iqpv39"/>
-      <w:bookmarkEnd w:id="13"/>
+      <w:bookmarkStart w:id="9" w:name="_lx82z1iqpv39"/>
+      <w:bookmarkStart w:id="10" w:name="_lx82z1iqpv39"/>
+      <w:bookmarkEnd w:id="10"/>
     </w:p>
     <w:p>
       <w:pPr>
@@ -1014,8 +938,8 @@
         <w:jc w:val="both"/>
         <w:rPr/>
       </w:pPr>
-      <w:bookmarkStart w:id="14" w:name="_eicjgdyy4wpe"/>
-      <w:bookmarkEnd w:id="14"/>
+      <w:bookmarkStart w:id="11" w:name="_eicjgdyy4wpe"/>
+      <w:bookmarkEnd w:id="11"/>
       <w:r>
         <w:rPr/>
         <w:t>Disfuncionalidad ejecutiva y/o funcionalidad atípica</w:t>
@@ -1076,9 +1000,9 @@
       <w:r>
         <w:rPr/>
       </w:r>
-      <w:bookmarkStart w:id="15" w:name="_jzsto7ka3yk8"/>
-      <w:bookmarkStart w:id="16" w:name="_jzsto7ka3yk8"/>
-      <w:bookmarkEnd w:id="16"/>
+      <w:bookmarkStart w:id="12" w:name="_jzsto7ka3yk8"/>
+      <w:bookmarkStart w:id="13" w:name="_jzsto7ka3yk8"/>
+      <w:bookmarkEnd w:id="13"/>
     </w:p>
     <w:p>
       <w:pPr>
@@ -1086,8 +1010,8 @@
         <w:jc w:val="both"/>
         <w:rPr/>
       </w:pPr>
-      <w:bookmarkStart w:id="17" w:name="_31v2n7j2tktk"/>
-      <w:bookmarkEnd w:id="17"/>
+      <w:bookmarkStart w:id="14" w:name="_31v2n7j2tktk"/>
+      <w:bookmarkEnd w:id="14"/>
       <w:r>
         <w:rPr/>
         <w:t>Estrategias de enmascaramiento / “Masking”</w:t>
@@ -1175,7 +1099,12 @@
       <w:pPr>
         <w:pStyle w:val="LOnormal"/>
         <w:jc w:val="both"/>
-        <w:rPr/>
+        <w:rPr>
+          <w:rFonts w:ascii="Nunito" w:hAnsi="Nunito" w:eastAsia="Nunito" w:cs="Nunito"/>
+          <w:sz w:val="36"/>
+          <w:szCs w:val="36"/>
+          <w:shd w:fill="FFF4BE" w:val="clear"/>
+        </w:rPr>
       </w:pPr>
       <w:r>
         <w:rPr>
@@ -1257,7 +1186,12 @@
       <w:pPr>
         <w:pStyle w:val="LOnormal"/>
         <w:jc w:val="both"/>
-        <w:rPr/>
+        <w:rPr>
+          <w:rFonts w:ascii="Nunito" w:hAnsi="Nunito" w:eastAsia="Nunito" w:cs="Nunito"/>
+          <w:sz w:val="36"/>
+          <w:szCs w:val="36"/>
+          <w:shd w:fill="FFF4BE" w:val="clear"/>
+        </w:rPr>
       </w:pPr>
       <w:r>
         <w:rPr>

</xml_diff>